<commit_message>
Created Final Submission pdf
</commit_message>
<xml_diff>
--- a/docs/Question 6.docx
+++ b/docs/Question 6.docx
@@ -321,7 +321,13 @@
     </w:p>
     <w:p>
       <w:r>
-        <w:t>Returning to the current problem, since we do not have a ground truth state trajectory to compare our results, with the limited information for comparison, we can conclude that the EKF performs better than the LKF for this particular cooperative localization nonlinear problem.</w:t>
+        <w:t xml:space="preserve">Returning to the current problem, since we do not have a ground truth state trajectory to compare our results, with the limited information for comparison, we can conclude that the EKF performs better than the LKF for this </w:t>
+      </w:r>
+      <w:r>
+        <w:t>cooperative</w:t>
+      </w:r>
+      <w:r>
+        <w:t xml:space="preserve"> localization nonlinear problem.</w:t>
       </w:r>
     </w:p>
     <w:p>
@@ -329,6 +335,15 @@
         <w:spacing w:after="160" w:line="259" w:lineRule="auto"/>
         <w:jc w:val="left"/>
       </w:pPr>
+    </w:p>
+    <w:p>
+      <w:pPr>
+        <w:spacing w:after="160" w:line="259" w:lineRule="auto"/>
+        <w:jc w:val="left"/>
+      </w:pPr>
+      <w:r>
+        <w:t>Refer to Appendix F for codes adhering to this question.</w:t>
+      </w:r>
       <w:r>
         <w:br w:type="page"/>
       </w:r>

</xml_diff>